<commit_message>
fix: update week 3 task!
</commit_message>
<xml_diff>
--- a/week3/week3.docx
+++ b/week3/week3.docx
@@ -9,7 +9,11 @@
       </w:pPr>
       <w:r>
         <w:rPr/>
-        <w:t>SUMMER COURSE WEEK X</w:t>
+        <w:t xml:space="preserve">SUMMER COURSE WEEK </w:t>
+      </w:r>
+      <w:r>
+        <w:rPr/>
+        <w:t>3</w:t>
       </w:r>
     </w:p>
     <w:p>
@@ -156,6 +160,7 @@
             <w:pPr>
               <w:pStyle w:val="Normal"/>
               <w:widowControl/>
+              <w:suppressAutoHyphens w:val="true"/>
               <w:spacing w:lineRule="auto" w:line="288" w:before="200" w:after="0"/>
               <w:jc w:val="left"/>
               <w:rPr>
@@ -165,11 +170,7 @@
               </w:rPr>
             </w:pPr>
             <w:r>
-              <w:rPr>
-                <w:rFonts w:eastAsia="" w:cs=""/>
-                <w:kern w:val="0"/>
-                <w:lang w:val="en-US" w:eastAsia="ja-JP" w:bidi="ar-SA"/>
-              </w:rPr>
+              <w:rPr/>
               <mc:AlternateContent>
                 <mc:Choice Requires="wpg">
                   <w:drawing>
@@ -237,9 +238,9 @@
                                   <a:avLst/>
                                   <a:gdLst>
                                     <a:gd name="textAreaLeft" fmla="*/ 0 w 226800"/>
-                                    <a:gd name="textAreaRight" fmla="*/ 227160 w 226800"/>
+                                    <a:gd name="textAreaRight" fmla="*/ 227520 w 226800"/>
                                     <a:gd name="textAreaTop" fmla="*/ 0 h 86400"/>
-                                    <a:gd name="textAreaBottom" fmla="*/ 86760 h 86400"/>
+                                    <a:gd name="textAreaBottom" fmla="*/ 87120 h 86400"/>
                                   </a:gdLst>
                                   <a:ahLst/>
                                   <a:rect l="textAreaLeft" t="textAreaTop" r="textAreaRight" b="textAreaBottom"/>
@@ -374,6 +375,7 @@
             <w:pPr>
               <w:pStyle w:val="Subtitle"/>
               <w:widowControl/>
+              <w:suppressAutoHyphens w:val="true"/>
               <w:spacing w:before="200" w:after="0"/>
               <w:jc w:val="left"/>
               <w:cnfStyle w:val="000000000000" w:firstRow="0" w:lastRow="0" w:firstColumn="0" w:lastColumn="0" w:oddVBand="0" w:evenVBand="0" w:oddHBand="0" w:evenHBand="0" w:firstRowFirstColumn="0" w:firstRowLastColumn="0" w:lastRowFirstColumn="0" w:lastRowLastColumn="0"/>
@@ -387,7 +389,15 @@
                 <w:kern w:val="0"/>
                 <w:lang w:val="en-US" w:eastAsia="ja-JP" w:bidi="ar-SA"/>
               </w:rPr>
-              <w:t>due to XXX.xxx</w:t>
+              <w:t xml:space="preserve">due to </w:t>
+            </w:r>
+            <w:r>
+              <w:rPr>
+                <w:rFonts w:eastAsia="" w:cs=""/>
+                <w:kern w:val="0"/>
+                <w:lang w:val="en-US" w:eastAsia="ja-JP" w:bidi="ar-SA"/>
+              </w:rPr>
+              <w:t>25/07/25</w:t>
             </w:r>
             <w:r>
               <w:rPr>
@@ -419,18 +429,7 @@
           <w:textDirection w:val="lrTb"/>
           <w:docGrid w:type="default" w:linePitch="360" w:charSpace="0"/>
         </w:sectPr>
-        <w:pStyle w:val="FootnoteText"/>
-        <w:rPr>
-          <w:sz w:val="6"/>
-          <w:szCs w:val="6"/>
-        </w:rPr>
       </w:pPr>
-      <w:r>
-        <w:rPr>
-          <w:sz w:val="6"/>
-          <w:szCs w:val="6"/>
-        </w:rPr>
-      </w:r>
     </w:p>
     <w:p>
       <w:pPr>
@@ -471,6 +470,7 @@
       <w:r>
         <w:rPr>
           <w:rtl w:val="true"/>
+          <w:lang w:bidi="he-IL"/>
         </w:rPr>
         <w:drawing>
           <wp:anchor behindDoc="0" distT="0" distB="0" distL="0" distR="0" simplePos="0" locked="0" layoutInCell="0" allowOverlap="1" relativeHeight="5">
@@ -573,6 +573,7 @@
       <w:pPr>
         <w:pStyle w:val="Normal"/>
         <w:bidi w:val="1"/>
+        <w:spacing w:before="0" w:after="200"/>
         <w:jc w:val="left"/>
         <w:rPr/>
       </w:pPr>
@@ -594,6 +595,7 @@
       <w:r>
         <w:rPr>
           <w:rtl w:val="true"/>
+          <w:lang w:bidi="he-IL"/>
         </w:rPr>
         <w:drawing>
           <wp:anchor behindDoc="0" distT="0" distB="0" distL="0" distR="0" simplePos="0" locked="0" layoutInCell="0" allowOverlap="1" relativeHeight="7">
@@ -696,6 +698,7 @@
       <w:pPr>
         <w:pStyle w:val="Normal"/>
         <w:bidi w:val="1"/>
+        <w:spacing w:before="0" w:after="200"/>
         <w:jc w:val="left"/>
         <w:rPr/>
       </w:pPr>
@@ -718,6 +721,7 @@
       <w:r>
         <w:rPr>
           <w:rtl w:val="true"/>
+          <w:lang w:bidi="he-IL"/>
         </w:rPr>
         <w:drawing>
           <wp:anchor behindDoc="0" distT="0" distB="0" distL="0" distR="0" simplePos="0" locked="0" layoutInCell="0" allowOverlap="1" relativeHeight="9">
@@ -1095,7 +1099,7 @@
   <w:p>
     <w:pPr>
       <w:pStyle w:val="Header"/>
-      <w:spacing w:lineRule="auto" w:line="240" w:before="200" w:after="0"/>
+      <w:spacing w:before="200" w:after="0"/>
       <w:rPr/>
     </w:pPr>
     <w:r>
@@ -1969,6 +1973,7 @@
     <w:rsid w:val="00674240"/>
     <w:pPr>
       <w:widowControl/>
+      <w:suppressAutoHyphens w:val="true"/>
       <w:bidi w:val="0"/>
       <w:spacing w:lineRule="auto" w:line="276" w:before="200" w:after="200"/>
       <w:jc w:val="left"/>
@@ -2973,8 +2978,8 @@
       <w:bCs/>
     </w:rPr>
   </w:style>
-  <w:style w:type="paragraph" w:styleId="HeaderLeft">
-    <w:name w:val="Header Left"/>
+  <w:style w:type="paragraph" w:styleId="HeaderLeftuser">
+    <w:name w:val="Header Left (user)"/>
     <w:basedOn w:val="Header"/>
     <w:qFormat/>
     <w:pPr/>

</xml_diff>